<commit_message>
Updated and edited product descriptions
</commit_message>
<xml_diff>
--- a/content-planning/Product Descriptions_NS.docx
+++ b/content-planning/Product Descriptions_NS.docx
@@ -632,7 +632,13 @@
         <w:t>Printing recommendations</w:t>
       </w:r>
       <w:r>
-        <w:t>: Print with thick walls and little infill for a stronger glow!</w:t>
+        <w:t xml:space="preserve">: Print with thick walls and </w:t>
+      </w:r>
+      <w:r>
+        <w:t>less</w:t>
+      </w:r>
+      <w:r>
+        <w:t xml:space="preserve"> infill for a stronger glow!</w:t>
       </w:r>
     </w:p>
     <w:p>
@@ -847,6 +853,9 @@
         <w:t>)</w:t>
       </w:r>
       <w:r>
+        <w:t xml:space="preserve"> filament</w:t>
+      </w:r>
+      <w:r>
         <w:t xml:space="preserve"> is </w:t>
       </w:r>
       <w:r>
@@ -1074,18 +1083,6 @@
       </w:r>
       <w:r>
         <w:t>)</w:t>
-      </w:r>
-    </w:p>
-    <w:p>
-      <w:r>
-        <w:rPr>
-          <w:b/>
-          <w:bCs/>
-        </w:rPr>
-        <w:t>Printing recommendations</w:t>
-      </w:r>
-      <w:r>
-        <w:t>: Print with thick walls and little infill for a stronger glow!</w:t>
       </w:r>
     </w:p>
     <w:p>
@@ -1123,6 +1120,9 @@
       </w:pPr>
       <w:r>
         <w:t>Superior quality to PLA</w:t>
+      </w:r>
+      <w:r>
+        <w:t xml:space="preserve"> filament</w:t>
       </w:r>
       <w:r>
         <w:t>.</w:t>
@@ -1291,7 +1291,13 @@
         <w:t xml:space="preserve">, </w:t>
       </w:r>
       <w:r>
-        <w:t>Polyethylene terephthalate (PET)</w:t>
+        <w:t>p</w:t>
+      </w:r>
+      <w:r>
+        <w:t>olyethylene terephthalate (PET)</w:t>
+      </w:r>
+      <w:r>
+        <w:t xml:space="preserve"> filament</w:t>
       </w:r>
       <w:r>
         <w:t>, available in a wide range of colours.</w:t>
@@ -1545,7 +1551,13 @@
         </w:numPr>
       </w:pPr>
       <w:r>
-        <w:t>A happy medium between PLS and ABS filaments.</w:t>
+        <w:t>A happy medium between PL</w:t>
+      </w:r>
+      <w:r>
+        <w:t>A</w:t>
+      </w:r>
+      <w:r>
+        <w:t xml:space="preserve"> and ABS filaments.</w:t>
       </w:r>
     </w:p>
     <w:p>
@@ -1557,7 +1569,13 @@
         </w:numPr>
       </w:pPr>
       <w:r>
-        <w:t>Clearer, less brittle, flexible, durable, temperature resistant</w:t>
+        <w:t xml:space="preserve">Clearer, less brittle, flexible, durable, </w:t>
+      </w:r>
+      <w:r>
+        <w:t xml:space="preserve">and </w:t>
+      </w:r>
+      <w:r>
+        <w:t>temperature resistant</w:t>
       </w:r>
       <w:r>
         <w:t>.</w:t>
@@ -1718,7 +1736,7 @@
         <w:t xml:space="preserve">, </w:t>
       </w:r>
       <w:r>
-        <w:t>thermoplastic elastomers (TPE)</w:t>
+        <w:t>thermoplastic elastomer (TPE)</w:t>
       </w:r>
       <w:r>
         <w:t xml:space="preserve"> flexible filaments are</w:t>
@@ -1987,7 +2005,13 @@
         <w:t>s</w:t>
       </w:r>
       <w:r>
-        <w:t xml:space="preserve"> physical stressors that ABS and PLE filaments can’t tolerate.</w:t>
+        <w:t xml:space="preserve"> physical stressors that ABS and PL</w:t>
+      </w:r>
+      <w:r>
+        <w:t>A</w:t>
+      </w:r>
+      <w:r>
+        <w:t xml:space="preserve"> filaments can’t tolerate.</w:t>
       </w:r>
     </w:p>
     <w:p>
@@ -2090,7 +2114,21 @@
     </w:p>
     <w:p>
       <w:r>
-        <w:t>A popular synthetic polymer, nylon or polyamide (PA) is a go-to filament material for powder-fusion 3D printing. Available in a wide range of colours.</w:t>
+        <w:t xml:space="preserve">A popular synthetic polymer, </w:t>
+      </w:r>
+      <w:proofErr w:type="gramStart"/>
+      <w:r>
+        <w:t>nylon</w:t>
+      </w:r>
+      <w:proofErr w:type="gramEnd"/>
+      <w:r>
+        <w:t xml:space="preserve"> or polyamide (PA) is a go-to filament material fo</w:t>
+      </w:r>
+      <w:r>
+        <w:t>r</w:t>
+      </w:r>
+      <w:r>
+        <w:t xml:space="preserve"> 3D printing. Available in a wide range of colours.</w:t>
       </w:r>
     </w:p>
     <w:p>
@@ -2234,7 +2272,13 @@
         <w:t xml:space="preserve"> </w:t>
       </w:r>
       <w:r>
-        <w:t>Creating tools, functional prototypes, mechanical parts like hinges or gears.</w:t>
+        <w:t xml:space="preserve">Creating tools, functional prototypes, </w:t>
+      </w:r>
+      <w:r>
+        <w:t xml:space="preserve">and </w:t>
+      </w:r>
+      <w:r>
+        <w:t>mechanical parts like hinges or gears.</w:t>
       </w:r>
     </w:p>
     <w:p>
@@ -2335,7 +2379,10 @@
         </w:numPr>
       </w:pPr>
       <w:r>
-        <w:t>Can be dyed before or after the printing process.</w:t>
+        <w:t>C</w:t>
+      </w:r>
+      <w:r>
+        <w:t>an be dyed before or after the printing process.</w:t>
       </w:r>
     </w:p>
     <w:p>
@@ -2450,7 +2497,13 @@
     </w:p>
     <w:p>
       <w:r>
-        <w:t>One of the strongest 3D printer filaments, this material is durable and temperature resistant</w:t>
+        <w:t xml:space="preserve">One of the strongest 3D printer filaments, </w:t>
+      </w:r>
+      <w:r>
+        <w:t>PC filament</w:t>
+      </w:r>
+      <w:r>
+        <w:t xml:space="preserve"> is durable and temperature resistant</w:t>
       </w:r>
       <w:r>
         <w:t>.</w:t>
@@ -2671,18 +2724,6 @@
       </w:r>
       <w:r>
         <w:t xml:space="preserve"> (required)</w:t>
-      </w:r>
-    </w:p>
-    <w:p>
-      <w:r>
-        <w:rPr>
-          <w:b/>
-          <w:bCs/>
-        </w:rPr>
-        <w:t>Printing recommendations</w:t>
-      </w:r>
-      <w:r>
-        <w:t>: Use a high nozzle and heated printer bed for best results.</w:t>
       </w:r>
     </w:p>
     <w:p>
@@ -2821,7 +2862,19 @@
     </w:p>
     <w:p>
       <w:r>
-        <w:t>Create 3D projects without software or files, with a 3D pen! With a 3D pen you can draw and create 3D doodles on any flat surface. Draw and connect material in mid-air to create unique 3D master pieces.</w:t>
+        <w:t xml:space="preserve">Create 3D projects without software or files, with a 3D </w:t>
+      </w:r>
+      <w:r>
+        <w:t>P</w:t>
+      </w:r>
+      <w:r>
+        <w:t xml:space="preserve">en! With a 3D </w:t>
+      </w:r>
+      <w:r>
+        <w:t>P</w:t>
+      </w:r>
+      <w:r>
+        <w:t>en you can draw and create 3D doodles on any flat surface. Draw and connect material in mid-air to create unique 3D master pieces.</w:t>
       </w:r>
     </w:p>
     <w:p>
@@ -2854,20 +2907,34 @@
     </w:p>
     <w:p>
       <w:r>
-        <w:t>The plastic printing material is pushed through the pen, heated to the appropriate temperature, and leaves the pen in a soft, melted state. This malleable plastic hardens within a few seconds, taking the shape of your structure.</w:t>
-      </w:r>
-    </w:p>
-    <w:p>
-      <w:pPr>
-        <w:rPr>
-          <w:b/>
-          <w:bCs/>
-        </w:rPr>
-      </w:pPr>
-      <w:r>
-        <w:rPr>
-          <w:b/>
-          <w:bCs/>
+        <w:t xml:space="preserve">The plastic printing material is pushed through the </w:t>
+      </w:r>
+      <w:r>
+        <w:t>P</w:t>
+      </w:r>
+      <w:r>
+        <w:t xml:space="preserve">en, heated to the appropriate temperature, and leaves the </w:t>
+      </w:r>
+      <w:r>
+        <w:t>P</w:t>
+      </w:r>
+      <w:r>
+        <w:t>en in a soft, melted state. This malleable plastic hardens within a few seconds, taking the shape of your structure.</w:t>
+      </w:r>
+    </w:p>
+    <w:p>
+      <w:pPr>
+        <w:rPr>
+          <w:b/>
+          <w:bCs/>
+          <w:u w:val="single"/>
+        </w:rPr>
+      </w:pPr>
+      <w:r>
+        <w:rPr>
+          <w:b/>
+          <w:bCs/>
+          <w:u w:val="single"/>
         </w:rPr>
         <w:t>Filament Type:</w:t>
       </w:r>
@@ -2880,7 +2947,13 @@
         <w:t>ABS</w:t>
       </w:r>
       <w:r>
-        <w:t>: Use ABS filament material with your 3D pen, best for beginners and drawing in mid-air.</w:t>
+        <w:t xml:space="preserve">: Use ABS filament material with your 3D </w:t>
+      </w:r>
+      <w:r>
+        <w:t>P</w:t>
+      </w:r>
+      <w:r>
+        <w:t>en, best for beginners and drawing in mid-air.</w:t>
       </w:r>
     </w:p>
     <w:p>
@@ -2891,7 +2964,13 @@
         <w:t>PLA</w:t>
       </w:r>
       <w:r>
-        <w:t>: Use PLA filament material with your 3D pen, best for drawing directly onto flat surfaces.</w:t>
+        <w:t xml:space="preserve">: Use PLA filament material with your 3D </w:t>
+      </w:r>
+      <w:r>
+        <w:t>P</w:t>
+      </w:r>
+      <w:r>
+        <w:t>en, best for drawing directly onto flat surfaces.</w:t>
       </w:r>
     </w:p>
     <w:p>
@@ -3736,6 +3815,18 @@
       <w:contextualSpacing/>
     </w:pPr>
   </w:style>
+  <w:style w:type="character" w:styleId="FollowedHyperlink">
+    <w:name w:val="FollowedHyperlink"/>
+    <w:basedOn w:val="DefaultParagraphFont"/>
+    <w:uiPriority w:val="99"/>
+    <w:semiHidden/>
+    <w:unhideWhenUsed/>
+    <w:rsid w:val="00E957AC"/>
+    <w:rPr>
+      <w:color w:val="954F72" w:themeColor="followedHyperlink"/>
+      <w:u w:val="single"/>
+    </w:rPr>
+  </w:style>
 </w:styles>
 </file>
 

</xml_diff>